<commit_message>
fixed headings and added page numbers
</commit_message>
<xml_diff>
--- a/Documentation/BucHunt Team 2 Documentation.docx
+++ b/Documentation/BucHunt Team 2 Documentation.docx
@@ -250,7 +250,7 @@
     </w:p>
     <w:p>
       <w:pPr>
-        <w:pStyle w:val="Heading1"/>
+        <w:pStyle w:val="Heading2"/>
         <w:rPr>
           <w:rFonts w:asciiTheme="minorHAnsi" w:hAnsiTheme="minorHAnsi" w:cstheme="minorHAnsi"/>
           <w:color w:val="auto"/>
@@ -337,7 +337,7 @@
     </w:p>
     <w:p>
       <w:pPr>
-        <w:pStyle w:val="Heading1"/>
+        <w:pStyle w:val="Heading2"/>
         <w:rPr>
           <w:rFonts w:asciiTheme="minorHAnsi" w:hAnsiTheme="minorHAnsi" w:cstheme="minorHAnsi"/>
           <w:color w:val="auto"/>
@@ -2516,7 +2516,7 @@
     <w:p/>
     <w:p>
       <w:pPr>
-        <w:pStyle w:val="Heading1"/>
+        <w:pStyle w:val="Heading2"/>
         <w:rPr>
           <w:rFonts w:asciiTheme="minorHAnsi" w:hAnsiTheme="minorHAnsi" w:cstheme="minorHAnsi"/>
           <w:color w:val="auto"/>
@@ -2534,32 +2534,12 @@
           <w:u w:val="single"/>
         </w:rPr>
         <w:lastRenderedPageBreak/>
-        <w:t xml:space="preserve">Use </w:t>
+        <w:t>Use Cases</w:t>
       </w:r>
-      <w:r>
-        <w:rPr>
-          <w:rFonts w:asciiTheme="minorHAnsi" w:hAnsiTheme="minorHAnsi" w:cstheme="minorHAnsi"/>
-          <w:color w:val="auto"/>
-          <w:sz w:val="24"/>
-          <w:szCs w:val="24"/>
-          <w:u w:val="single"/>
-        </w:rPr>
-        <w:t>C</w:t>
-      </w:r>
-      <w:r>
-        <w:rPr>
-          <w:rFonts w:asciiTheme="minorHAnsi" w:hAnsiTheme="minorHAnsi" w:cstheme="minorHAnsi"/>
-          <w:color w:val="auto"/>
-          <w:sz w:val="24"/>
-          <w:szCs w:val="24"/>
-          <w:u w:val="single"/>
-        </w:rPr>
-        <w:t>ases</w:t>
-      </w:r>
-    </w:p>
-    <w:p>
-      <w:pPr>
-        <w:pStyle w:val="Heading2"/>
+    </w:p>
+    <w:p>
+      <w:pPr>
+        <w:pStyle w:val="Heading3"/>
         <w:rPr>
           <w:rFonts w:asciiTheme="minorHAnsi" w:hAnsiTheme="minorHAnsi" w:cstheme="minorHAnsi"/>
           <w:b/>
@@ -2771,7 +2751,7 @@
     </w:p>
     <w:p>
       <w:pPr>
-        <w:pStyle w:val="Heading2"/>
+        <w:pStyle w:val="Heading3"/>
         <w:rPr>
           <w:rFonts w:asciiTheme="minorHAnsi" w:hAnsiTheme="minorHAnsi" w:cstheme="minorHAnsi"/>
           <w:b/>
@@ -3035,6 +3015,7 @@
       </w:r>
     </w:p>
     <w:sectPr>
+      <w:footerReference w:type="default" r:id="rId11"/>
       <w:pgSz w:w="12240" w:h="15840"/>
       <w:pgMar w:top="1440" w:right="1440" w:bottom="1440" w:left="1440" w:header="720" w:footer="720" w:gutter="0"/>
       <w:cols w:space="720"/>
@@ -3067,6 +3048,59 @@
     </w:p>
   </w:endnote>
 </w:endnotes>
+</file>
+
+<file path=word/footer1.xml><?xml version="1.0" encoding="utf-8"?>
+<w:ftr xmlns:wpc="http://schemas.microsoft.com/office/word/2010/wordprocessingCanvas" xmlns:cx="http://schemas.microsoft.com/office/drawing/2014/chartex" xmlns:cx1="http://schemas.microsoft.com/office/drawing/2015/9/8/chartex" xmlns:cx2="http://schemas.microsoft.com/office/drawing/2015/10/21/chartex" xmlns:cx3="http://schemas.microsoft.com/office/drawing/2016/5/9/chartex" xmlns:cx4="http://schemas.microsoft.com/office/drawing/2016/5/10/chartex" xmlns:cx5="http://schemas.microsoft.com/office/drawing/2016/5/11/chartex" xmlns:cx6="http://schemas.microsoft.com/office/drawing/2016/5/12/chartex" xmlns:cx7="http://schemas.microsoft.com/office/drawing/2016/5/13/chartex" xmlns:cx8="http://schemas.microsoft.com/office/drawing/2016/5/14/chartex" xmlns:mc="http://schemas.openxmlformats.org/markup-compatibility/2006" xmlns:aink="http://schemas.microsoft.com/office/drawing/2016/ink" xmlns:am3d="http://schemas.microsoft.com/office/drawing/2017/model3d" xmlns:o="urn:schemas-microsoft-com:office:office" xmlns:oel="http://schemas.microsoft.com/office/2019/extlst" xmlns:r="http://schemas.openxmlformats.org/officeDocument/2006/relationships" xmlns:m="http://schemas.openxmlformats.org/officeDocument/2006/math" xmlns:v="urn:schemas-microsoft-com:vml" xmlns:wp14="http://schemas.microsoft.com/office/word/2010/wordprocessingDrawing" xmlns:wp="http://schemas.openxmlformats.org/drawingml/2006/wordprocessingDrawing" xmlns:w10="urn:schemas-microsoft-com:office:word" xmlns:w="http://schemas.openxmlformats.org/wordprocessingml/2006/main" xmlns:w14="http://schemas.microsoft.com/office/word/2010/wordml" xmlns:w15="http://schemas.microsoft.com/office/word/2012/wordml" xmlns:w16cex="http://schemas.microsoft.com/office/word/2018/wordml/cex" xmlns:w16cid="http://schemas.microsoft.com/office/word/2016/wordml/cid" xmlns:w16="http://schemas.microsoft.com/office/word/2018/wordml" xmlns:w16sdtdh="http://schemas.microsoft.com/office/word/2020/wordml/sdtdatahash" xmlns:w16se="http://schemas.microsoft.com/office/word/2015/wordml/symex" xmlns:wpg="http://schemas.microsoft.com/office/word/2010/wordprocessingGroup" xmlns:wpi="http://schemas.microsoft.com/office/word/2010/wordprocessingInk" xmlns:wne="http://schemas.microsoft.com/office/word/2006/wordml" xmlns:wps="http://schemas.microsoft.com/office/word/2010/wordprocessingShape" mc:Ignorable="w14 w15 w16se w16cid w16 w16cex w16sdtdh wp14">
+  <w:sdt>
+    <w:sdtPr>
+      <w:id w:val="1629126220"/>
+      <w:docPartObj>
+        <w:docPartGallery w:val="Page Numbers (Bottom of Page)"/>
+        <w:docPartUnique/>
+      </w:docPartObj>
+    </w:sdtPr>
+    <w:sdtEndPr>
+      <w:rPr>
+        <w:noProof/>
+      </w:rPr>
+    </w:sdtEndPr>
+    <w:sdtContent>
+      <w:p>
+        <w:pPr>
+          <w:pStyle w:val="Footer"/>
+          <w:jc w:val="right"/>
+        </w:pPr>
+        <w:r>
+          <w:fldChar w:fldCharType="begin"/>
+        </w:r>
+        <w:r>
+          <w:instrText xml:space="preserve"> PAGE   \* MERGEFORMAT </w:instrText>
+        </w:r>
+        <w:r>
+          <w:fldChar w:fldCharType="separate"/>
+        </w:r>
+        <w:r>
+          <w:rPr>
+            <w:noProof/>
+          </w:rPr>
+          <w:t>2</w:t>
+        </w:r>
+        <w:r>
+          <w:rPr>
+            <w:noProof/>
+          </w:rPr>
+          <w:fldChar w:fldCharType="end"/>
+        </w:r>
+      </w:p>
+    </w:sdtContent>
+  </w:sdt>
+  <w:p>
+    <w:pPr>
+      <w:pStyle w:val="Footer"/>
+    </w:pPr>
+  </w:p>
+</w:ftr>
 </file>
 
 <file path=word/footnotes.xml><?xml version="1.0" encoding="utf-8"?>
@@ -4165,6 +4199,28 @@
       <w:szCs w:val="26"/>
     </w:rPr>
   </w:style>
+  <w:style w:type="paragraph" w:styleId="Heading3">
+    <w:name w:val="heading 3"/>
+    <w:basedOn w:val="Normal"/>
+    <w:next w:val="Normal"/>
+    <w:link w:val="Heading3Char"/>
+    <w:uiPriority w:val="9"/>
+    <w:unhideWhenUsed/>
+    <w:qFormat/>
+    <w:rsid w:val="0065405C"/>
+    <w:pPr>
+      <w:keepNext/>
+      <w:keepLines/>
+      <w:spacing w:before="40" w:after="0"/>
+      <w:outlineLvl w:val="2"/>
+    </w:pPr>
+    <w:rPr>
+      <w:rFonts w:asciiTheme="majorHAnsi" w:eastAsiaTheme="majorEastAsia" w:hAnsiTheme="majorHAnsi" w:cstheme="majorBidi"/>
+      <w:color w:val="1F3763" w:themeColor="accent1" w:themeShade="7F"/>
+      <w:sz w:val="24"/>
+      <w:szCs w:val="24"/>
+    </w:rPr>
+  </w:style>
   <w:style w:type="character" w:default="1" w:styleId="DefaultParagraphFont">
     <w:name w:val="Default Paragraph Font"/>
     <w:uiPriority w:val="1"/>
@@ -4325,6 +4381,19 @@
       <w:color w:val="2F5496" w:themeColor="accent1" w:themeShade="BF"/>
       <w:sz w:val="26"/>
       <w:szCs w:val="26"/>
+    </w:rPr>
+  </w:style>
+  <w:style w:type="character" w:customStyle="1" w:styleId="Heading3Char">
+    <w:name w:val="Heading 3 Char"/>
+    <w:basedOn w:val="DefaultParagraphFont"/>
+    <w:link w:val="Heading3"/>
+    <w:uiPriority w:val="9"/>
+    <w:rsid w:val="0065405C"/>
+    <w:rPr>
+      <w:rFonts w:asciiTheme="majorHAnsi" w:eastAsiaTheme="majorEastAsia" w:hAnsiTheme="majorHAnsi" w:cstheme="majorBidi"/>
+      <w:color w:val="1F3763" w:themeColor="accent1" w:themeShade="7F"/>
+      <w:sz w:val="24"/>
+      <w:szCs w:val="24"/>
     </w:rPr>
   </w:style>
 </w:styles>

</xml_diff>